<commit_message>
Update .docx file to import more cleanly
- OpDiv
  - We need to have an OpDiv so that the import doesn't fail.
- Opportunity number
  - Not strictly needed, but the import step complains if this is not there
- Opportunity name
  - Not strictly needed, but it looks wrong if you don't add one
</commit_message>
<xml_diff>
--- a/bloom_nofos/nofos/fixtures/docx/lists.docx
+++ b/bloom_nofos/nofos/fixtures/docx/lists.docx
@@ -31,6 +31,14 @@
     </w:p>
     <w:p>
       <w:r>
+        <w:t xml:space="preserve">Opportunity number: </w:t>
+      </w:r>
+      <w:r>
+        <w:t>XXXX-XXXX-XXXX</w:t>
+      </w:r>
+    </w:p>
+    <w:p>
+      <w:r>
         <w:t xml:space="preserve">Opportunity name: </w:t>
       </w:r>
       <w:r>
@@ -40,10 +48,7 @@
         <w:t>.docx</w:t>
       </w:r>
       <w:r>
-        <w:t>, t</w:t>
-      </w:r>
-      <w:r>
-        <w:t>esting fixture file</w:t>
+        <w:t>, testing fixture file</w:t>
       </w:r>
     </w:p>
     <w:p>
@@ -6557,15 +6562,6 @@
 </file>
 
 <file path=customXml/item1.xml><?xml version="1.0" encoding="utf-8"?>
-<?mso-contentType ?>
-<FormTemplates xmlns="http://schemas.microsoft.com/sharepoint/v3/contenttype/forms">
-  <Display>DocumentLibraryForm</Display>
-  <Edit>DocumentLibraryForm</Edit>
-  <New>DocumentLibraryForm</New>
-</FormTemplates>
-</file>
-
-<file path=customXml/item2.xml><?xml version="1.0" encoding="utf-8"?>
 <ct:contentTypeSchema xmlns:ct="http://schemas.microsoft.com/office/2006/metadata/contentType" xmlns:ma="http://schemas.microsoft.com/office/2006/metadata/properties/metaAttributes" ct:_="" ma:_="" ma:contentTypeName="Document" ma:contentTypeID="0x01010051EF280AEFB6BD41A4CF21BCE9FBAD0D" ma:contentTypeVersion="16" ma:contentTypeDescription="Create a new document." ma:contentTypeScope="" ma:versionID="22dab57f533b2330158301c29f4bf187">
   <xsd:schema xmlns:xsd="http://www.w3.org/2001/XMLSchema" xmlns:xs="http://www.w3.org/2001/XMLSchema" xmlns:p="http://schemas.microsoft.com/office/2006/metadata/properties" xmlns:ns1="http://schemas.microsoft.com/sharepoint/v3" xmlns:ns2="f71d6188-61b6-4b5a-9ab2-e8f61d346fb6" xmlns:ns3="527fc860-7c75-4f92-bd29-8b95dfff452f" targetNamespace="http://schemas.microsoft.com/office/2006/metadata/properties" ma:root="true" ma:fieldsID="920710ebeb806354fa1bb8ca8831bbda" ns1:_="" ns2:_="" ns3:_="">
     <xsd:import namespace="http://schemas.microsoft.com/sharepoint/v3"/>
@@ -6833,7 +6829,7 @@
 </ct:contentTypeSchema>
 </file>
 
-<file path=customXml/item3.xml><?xml version="1.0" encoding="utf-8"?>
+<file path=customXml/item2.xml><?xml version="1.0" encoding="utf-8"?>
 <p:properties xmlns:p="http://schemas.microsoft.com/office/2006/metadata/properties" xmlns:xsi="http://www.w3.org/2001/XMLSchema-instance" xmlns:pc="http://schemas.microsoft.com/office/infopath/2007/PartnerControls">
   <documentManagement>
     <Status xmlns="f71d6188-61b6-4b5a-9ab2-e8f61d346fb6" xsi:nil="true"/>
@@ -6861,15 +6857,16 @@
 </p:properties>
 </file>
 
-<file path=customXml/itemProps1.xml><?xml version="1.0" encoding="utf-8"?>
-<ds:datastoreItem xmlns:ds="http://schemas.openxmlformats.org/officeDocument/2006/customXml" ds:itemID="{2AC5F0E1-26A0-4BEC-B4A2-54B8319A346A}">
-  <ds:schemaRefs>
-    <ds:schemaRef ds:uri="http://schemas.microsoft.com/sharepoint/v3/contenttype/forms"/>
-  </ds:schemaRefs>
-</ds:datastoreItem>
+<file path=customXml/item3.xml><?xml version="1.0" encoding="utf-8"?>
+<?mso-contentType ?>
+<FormTemplates xmlns="http://schemas.microsoft.com/sharepoint/v3/contenttype/forms">
+  <Display>DocumentLibraryForm</Display>
+  <Edit>DocumentLibraryForm</Edit>
+  <New>DocumentLibraryForm</New>
+</FormTemplates>
 </file>
 
-<file path=customXml/itemProps2.xml><?xml version="1.0" encoding="utf-8"?>
+<file path=customXml/itemProps1.xml><?xml version="1.0" encoding="utf-8"?>
 <ds:datastoreItem xmlns:ds="http://schemas.openxmlformats.org/officeDocument/2006/customXml" ds:itemID="{6F4F2B5F-6A0C-42C8-9F98-B5A68555F35B}">
   <ds:schemaRefs>
     <ds:schemaRef ds:uri="http://schemas.microsoft.com/office/2006/metadata/contentType"/>
@@ -6889,7 +6886,7 @@
 </ds:datastoreItem>
 </file>
 
-<file path=customXml/itemProps3.xml><?xml version="1.0" encoding="utf-8"?>
+<file path=customXml/itemProps2.xml><?xml version="1.0" encoding="utf-8"?>
 <ds:datastoreItem xmlns:ds="http://schemas.openxmlformats.org/officeDocument/2006/customXml" ds:itemID="{6A764A02-2232-4792-A3D4-7620C51BD9F0}">
   <ds:schemaRefs>
     <ds:schemaRef ds:uri="http://schemas.microsoft.com/office/2006/metadata/properties"/>
@@ -6899,4 +6896,12 @@
     <ds:schemaRef ds:uri="527fc860-7c75-4f92-bd29-8b95dfff452f"/>
   </ds:schemaRefs>
 </ds:datastoreItem>
+</file>
+
+<file path=customXml/itemProps3.xml><?xml version="1.0" encoding="utf-8"?>
+<ds:datastoreItem xmlns:ds="http://schemas.openxmlformats.org/officeDocument/2006/customXml" ds:itemID="{2AC5F0E1-26A0-4BEC-B4A2-54B8319A346A}">
+  <ds:schemaRefs>
+    <ds:schemaRef ds:uri="http://schemas.microsoft.com/sharepoint/v3/contenttype/forms"/>
+  </ds:schemaRefs>
+</ds:datastoreItem>
 </file>
</xml_diff>

<commit_message>
Add more style map rules for bullets
Specifically, convert these to bullets:

- Bullet
- Bullet 3

Add some more list content to the doc to verify
</commit_message>
<xml_diff>
--- a/bloom_nofos/nofos/fixtures/docx/lists.docx
+++ b/bloom_nofos/nofos/fixtures/docx/lists.docx
@@ -19,15 +19,22 @@
       </w:r>
     </w:p>
     <w:p>
+      <w:proofErr w:type="spellStart"/>
       <w:r>
-        <w:t xml:space="preserve">OpDiv: Department of </w:t>
+        <w:t>OpDiv</w:t>
       </w:r>
+      <w:proofErr w:type="spellEnd"/>
+      <w:r>
+        <w:t xml:space="preserve">: Department of </w:t>
+      </w:r>
+      <w:proofErr w:type="spellStart"/>
       <w:r>
         <w:t>Groundho</w:t>
       </w:r>
       <w:r>
         <w:t>gology</w:t>
       </w:r>
+      <w:proofErr w:type="spellEnd"/>
     </w:p>
     <w:p>
       <w:r>
@@ -73,7 +80,23 @@
           <w:rStyle w:val="normaltextrun"/>
           <w:rFonts w:ascii="Calibri" w:eastAsia="Franklin Gothic Demi Cond" w:hAnsi="Calibri" w:cs="Calibri"/>
         </w:rPr>
-        <w:t>Text style: normaltextrun + Auto</w:t>
+        <w:t xml:space="preserve">Text style: </w:t>
+      </w:r>
+      <w:proofErr w:type="spellStart"/>
+      <w:r>
+        <w:rPr>
+          <w:rStyle w:val="normaltextrun"/>
+          <w:rFonts w:ascii="Calibri" w:eastAsia="Franklin Gothic Demi Cond" w:hAnsi="Calibri" w:cs="Calibri"/>
+        </w:rPr>
+        <w:t>normaltextrun</w:t>
+      </w:r>
+      <w:proofErr w:type="spellEnd"/>
+      <w:r>
+        <w:rPr>
+          <w:rStyle w:val="normaltextrun"/>
+          <w:rFonts w:ascii="Calibri" w:eastAsia="Franklin Gothic Demi Cond" w:hAnsi="Calibri" w:cs="Calibri"/>
+        </w:rPr>
+        <w:t xml:space="preserve"> + Auto</w:t>
       </w:r>
       <w:r>
         <w:rPr>
@@ -107,7 +130,25 @@
           <w:rFonts w:ascii="Calibri" w:eastAsia="Franklin Gothic Demi Cond" w:hAnsi="Calibri" w:cs="Calibri"/>
           <w:color w:val="000000"/>
         </w:rPr>
-        <w:t>Text style: normaltextrun + Black</w:t>
+        <w:t xml:space="preserve">Text style: </w:t>
+      </w:r>
+      <w:proofErr w:type="spellStart"/>
+      <w:r>
+        <w:rPr>
+          <w:rStyle w:val="normaltextrun"/>
+          <w:rFonts w:ascii="Calibri" w:eastAsia="Franklin Gothic Demi Cond" w:hAnsi="Calibri" w:cs="Calibri"/>
+          <w:color w:val="000000"/>
+        </w:rPr>
+        <w:t>normaltextrun</w:t>
+      </w:r>
+      <w:proofErr w:type="spellEnd"/>
+      <w:r>
+        <w:rPr>
+          <w:rStyle w:val="normaltextrun"/>
+          <w:rFonts w:ascii="Calibri" w:eastAsia="Franklin Gothic Demi Cond" w:hAnsi="Calibri" w:cs="Calibri"/>
+          <w:color w:val="000000"/>
+        </w:rPr>
+        <w:t xml:space="preserve"> + Black</w:t>
       </w:r>
     </w:p>
     <w:p>
@@ -134,7 +175,25 @@
           <w:rFonts w:ascii="Calibri" w:eastAsia="Franklin Gothic Demi Cond" w:hAnsi="Calibri" w:cs="Calibri"/>
           <w:color w:val="000000"/>
         </w:rPr>
-        <w:t>Text style: normaltextrun + Black</w:t>
+        <w:t xml:space="preserve">Text style: </w:t>
+      </w:r>
+      <w:proofErr w:type="spellStart"/>
+      <w:r>
+        <w:rPr>
+          <w:rStyle w:val="normaltextrun"/>
+          <w:rFonts w:ascii="Calibri" w:eastAsia="Franklin Gothic Demi Cond" w:hAnsi="Calibri" w:cs="Calibri"/>
+          <w:color w:val="000000"/>
+        </w:rPr>
+        <w:t>normaltextrun</w:t>
+      </w:r>
+      <w:proofErr w:type="spellEnd"/>
+      <w:r>
+        <w:rPr>
+          <w:rStyle w:val="normaltextrun"/>
+          <w:rFonts w:ascii="Calibri" w:eastAsia="Franklin Gothic Demi Cond" w:hAnsi="Calibri" w:cs="Calibri"/>
+          <w:color w:val="000000"/>
+        </w:rPr>
+        <w:t xml:space="preserve"> + Black</w:t>
       </w:r>
     </w:p>
     <w:p>
@@ -158,7 +217,27 @@
           <w:color w:val="000000"/>
           <w:shd w:val="clear" w:color="auto" w:fill="FFFFFF"/>
         </w:rPr>
-        <w:t xml:space="preserve">Text style: noramltextrun + Black, Pattern: Clear (White) </w:t>
+        <w:t xml:space="preserve">Text style: </w:t>
+      </w:r>
+      <w:proofErr w:type="spellStart"/>
+      <w:r>
+        <w:rPr>
+          <w:rStyle w:val="normaltextrun"/>
+          <w:rFonts w:ascii="Calibri" w:eastAsia="Franklin Gothic Demi Cond" w:hAnsi="Calibri" w:cs="Calibri"/>
+          <w:color w:val="000000"/>
+          <w:shd w:val="clear" w:color="auto" w:fill="FFFFFF"/>
+        </w:rPr>
+        <w:t>noramltextrun</w:t>
+      </w:r>
+      <w:proofErr w:type="spellEnd"/>
+      <w:r>
+        <w:rPr>
+          <w:rStyle w:val="normaltextrun"/>
+          <w:rFonts w:ascii="Calibri" w:eastAsia="Franklin Gothic Demi Cond" w:hAnsi="Calibri" w:cs="Calibri"/>
+          <w:color w:val="000000"/>
+          <w:shd w:val="clear" w:color="auto" w:fill="FFFFFF"/>
+        </w:rPr>
+        <w:t xml:space="preserve"> + Black, Pattern: Clear (White) </w:t>
       </w:r>
     </w:p>
     <w:p>
@@ -299,7 +378,23 @@
           <w:rStyle w:val="normaltextrun"/>
           <w:rFonts w:ascii="Calibri" w:eastAsia="Franklin Gothic Demi Cond" w:hAnsi="Calibri" w:cs="Calibri"/>
         </w:rPr>
-        <w:t>Text style: normaltextrun + Auto</w:t>
+        <w:t xml:space="preserve">Text style: </w:t>
+      </w:r>
+      <w:proofErr w:type="spellStart"/>
+      <w:r>
+        <w:rPr>
+          <w:rStyle w:val="normaltextrun"/>
+          <w:rFonts w:ascii="Calibri" w:eastAsia="Franklin Gothic Demi Cond" w:hAnsi="Calibri" w:cs="Calibri"/>
+        </w:rPr>
+        <w:t>normaltextrun</w:t>
+      </w:r>
+      <w:proofErr w:type="spellEnd"/>
+      <w:r>
+        <w:rPr>
+          <w:rStyle w:val="normaltextrun"/>
+          <w:rFonts w:ascii="Calibri" w:eastAsia="Franklin Gothic Demi Cond" w:hAnsi="Calibri" w:cs="Calibri"/>
+        </w:rPr>
+        <w:t xml:space="preserve"> + Auto</w:t>
       </w:r>
       <w:r>
         <w:rPr>
@@ -330,7 +425,25 @@
           <w:rFonts w:ascii="Calibri" w:eastAsia="Franklin Gothic Demi Cond" w:hAnsi="Calibri" w:cs="Calibri"/>
           <w:color w:val="000000"/>
         </w:rPr>
-        <w:t>Text style: normaltextrun + Black</w:t>
+        <w:t xml:space="preserve">Text style: </w:t>
+      </w:r>
+      <w:proofErr w:type="spellStart"/>
+      <w:r>
+        <w:rPr>
+          <w:rStyle w:val="normaltextrun"/>
+          <w:rFonts w:ascii="Calibri" w:eastAsia="Franklin Gothic Demi Cond" w:hAnsi="Calibri" w:cs="Calibri"/>
+          <w:color w:val="000000"/>
+        </w:rPr>
+        <w:t>normaltextrun</w:t>
+      </w:r>
+      <w:proofErr w:type="spellEnd"/>
+      <w:r>
+        <w:rPr>
+          <w:rStyle w:val="normaltextrun"/>
+          <w:rFonts w:ascii="Calibri" w:eastAsia="Franklin Gothic Demi Cond" w:hAnsi="Calibri" w:cs="Calibri"/>
+          <w:color w:val="000000"/>
+        </w:rPr>
+        <w:t xml:space="preserve"> + Black</w:t>
       </w:r>
     </w:p>
     <w:p>
@@ -354,7 +467,25 @@
           <w:rFonts w:ascii="Calibri" w:eastAsia="Franklin Gothic Demi Cond" w:hAnsi="Calibri" w:cs="Calibri"/>
           <w:color w:val="000000"/>
         </w:rPr>
-        <w:t>Text style: normaltextrun + Black</w:t>
+        <w:t xml:space="preserve">Text style: </w:t>
+      </w:r>
+      <w:proofErr w:type="spellStart"/>
+      <w:r>
+        <w:rPr>
+          <w:rStyle w:val="normaltextrun"/>
+          <w:rFonts w:ascii="Calibri" w:eastAsia="Franklin Gothic Demi Cond" w:hAnsi="Calibri" w:cs="Calibri"/>
+          <w:color w:val="000000"/>
+        </w:rPr>
+        <w:t>normaltextrun</w:t>
+      </w:r>
+      <w:proofErr w:type="spellEnd"/>
+      <w:r>
+        <w:rPr>
+          <w:rStyle w:val="normaltextrun"/>
+          <w:rFonts w:ascii="Calibri" w:eastAsia="Franklin Gothic Demi Cond" w:hAnsi="Calibri" w:cs="Calibri"/>
+          <w:color w:val="000000"/>
+        </w:rPr>
+        <w:t xml:space="preserve"> + Black</w:t>
       </w:r>
     </w:p>
     <w:p>
@@ -379,7 +510,27 @@
           <w:color w:val="000000"/>
           <w:shd w:val="clear" w:color="auto" w:fill="FFFFFF"/>
         </w:rPr>
-        <w:t>Text style: normaltextrun + Black, Pattern: Clear (White)</w:t>
+        <w:t xml:space="preserve">Text style: </w:t>
+      </w:r>
+      <w:proofErr w:type="spellStart"/>
+      <w:r>
+        <w:rPr>
+          <w:rStyle w:val="normaltextrun"/>
+          <w:rFonts w:ascii="Calibri" w:eastAsia="Franklin Gothic Demi Cond" w:hAnsi="Calibri" w:cs="Calibri"/>
+          <w:color w:val="000000"/>
+          <w:shd w:val="clear" w:color="auto" w:fill="FFFFFF"/>
+        </w:rPr>
+        <w:t>normaltextrun</w:t>
+      </w:r>
+      <w:proofErr w:type="spellEnd"/>
+      <w:r>
+        <w:rPr>
+          <w:rStyle w:val="normaltextrun"/>
+          <w:rFonts w:ascii="Calibri" w:eastAsia="Franklin Gothic Demi Cond" w:hAnsi="Calibri" w:cs="Calibri"/>
+          <w:color w:val="000000"/>
+          <w:shd w:val="clear" w:color="auto" w:fill="FFFFFF"/>
+        </w:rPr>
+        <w:t xml:space="preserve"> + Black, Pattern: Clear (White)</w:t>
       </w:r>
     </w:p>
     <w:p>
@@ -404,7 +555,27 @@
           <w:color w:val="000000"/>
           <w:shd w:val="clear" w:color="auto" w:fill="FFFFFF"/>
         </w:rPr>
-        <w:t>Text style: normaltextrun + Black, Pattern: Clear (White)</w:t>
+        <w:t xml:space="preserve">Text style: </w:t>
+      </w:r>
+      <w:proofErr w:type="spellStart"/>
+      <w:r>
+        <w:rPr>
+          <w:rStyle w:val="normaltextrun"/>
+          <w:rFonts w:ascii="Calibri" w:eastAsia="Franklin Gothic Demi Cond" w:hAnsi="Calibri" w:cs="Calibri"/>
+          <w:color w:val="000000"/>
+          <w:shd w:val="clear" w:color="auto" w:fill="FFFFFF"/>
+        </w:rPr>
+        <w:t>normaltextrun</w:t>
+      </w:r>
+      <w:proofErr w:type="spellEnd"/>
+      <w:r>
+        <w:rPr>
+          <w:rStyle w:val="normaltextrun"/>
+          <w:rFonts w:ascii="Calibri" w:eastAsia="Franklin Gothic Demi Cond" w:hAnsi="Calibri" w:cs="Calibri"/>
+          <w:color w:val="000000"/>
+          <w:shd w:val="clear" w:color="auto" w:fill="FFFFFF"/>
+        </w:rPr>
+        <w:t xml:space="preserve"> + Black, Pattern: Clear (White)</w:t>
       </w:r>
     </w:p>
     <w:p>
@@ -429,7 +600,100 @@
           <w:rFonts w:ascii="Calibri" w:eastAsia="Franklin Gothic Demi Cond" w:hAnsi="Calibri" w:cs="Calibri"/>
           <w:color w:val="000000"/>
         </w:rPr>
-        <w:t>Text style: normaltextrun + Black</w:t>
+        <w:t xml:space="preserve">Text style: </w:t>
+      </w:r>
+      <w:proofErr w:type="spellStart"/>
+      <w:r>
+        <w:rPr>
+          <w:rStyle w:val="normaltextrun"/>
+          <w:rFonts w:ascii="Calibri" w:eastAsia="Franklin Gothic Demi Cond" w:hAnsi="Calibri" w:cs="Calibri"/>
+          <w:color w:val="000000"/>
+        </w:rPr>
+        <w:t>normaltextrun</w:t>
+      </w:r>
+      <w:proofErr w:type="spellEnd"/>
+      <w:r>
+        <w:rPr>
+          <w:rStyle w:val="normaltextrun"/>
+          <w:rFonts w:ascii="Calibri" w:eastAsia="Franklin Gothic Demi Cond" w:hAnsi="Calibri" w:cs="Calibri"/>
+          <w:color w:val="000000"/>
+        </w:rPr>
+        <w:t xml:space="preserve"> + Black</w:t>
+      </w:r>
+    </w:p>
+    <w:p>
+      <w:pPr>
+        <w:pStyle w:val="paragraph"/>
+        <w:spacing w:before="40" w:beforeAutospacing="0" w:after="0" w:afterAutospacing="0" w:line="259" w:lineRule="auto"/>
+        <w:textAlignment w:val="baseline"/>
+        <w:rPr>
+          <w:rFonts w:ascii="Segoe UI" w:hAnsi="Segoe UI" w:cs="Segoe UI"/>
+          <w:sz w:val="18"/>
+          <w:szCs w:val="18"/>
+        </w:rPr>
+      </w:pPr>
+    </w:p>
+    <w:p>
+      <w:pPr>
+        <w:pStyle w:val="Heading5"/>
+      </w:pPr>
+      <w:r>
+        <w:t xml:space="preserve">Network </w:t>
+      </w:r>
+      <w:r>
+        <w:t>c</w:t>
+      </w:r>
+      <w:r>
+        <w:t xml:space="preserve">ollaboration </w:t>
+      </w:r>
+      <w:r>
+        <w:t>r</w:t>
+      </w:r>
+      <w:r>
+        <w:t xml:space="preserve">equirements </w:t>
+      </w:r>
+    </w:p>
+    <w:p>
+      <w:pPr>
+        <w:pStyle w:val="Bullet"/>
+      </w:pPr>
+      <w:r>
+        <w:rPr>
+          <w:b/>
+          <w:bCs/>
+        </w:rPr>
+        <w:t>Text style: Bullet + Bold</w:t>
+      </w:r>
+    </w:p>
+    <w:p>
+      <w:pPr>
+        <w:pStyle w:val="Bullet"/>
+        <w:numPr>
+          <w:ilvl w:val="1"/>
+          <w:numId w:val="36"/>
+        </w:numPr>
+      </w:pPr>
+      <w:r>
+        <w:t>Text style: Bullet</w:t>
+      </w:r>
+    </w:p>
+    <w:p>
+      <w:pPr>
+        <w:pStyle w:val="Bullet"/>
+        <w:numPr>
+          <w:ilvl w:val="1"/>
+          <w:numId w:val="36"/>
+        </w:numPr>
+        <w:spacing w:before="40" w:after="0"/>
+        <w:textAlignment w:val="baseline"/>
+        <w:rPr>
+          <w:rFonts w:ascii="Segoe UI" w:hAnsi="Segoe UI" w:cs="Segoe UI"/>
+          <w:sz w:val="18"/>
+          <w:szCs w:val="18"/>
+        </w:rPr>
+      </w:pPr>
+      <w:r>
+        <w:t>Text style: Bullet</w:t>
       </w:r>
     </w:p>
     <w:p>
@@ -4604,6 +4868,120 @@
       </w:rPr>
     </w:lvl>
     <w:lvl w:ilvl="3" w:tplc="04090001" w:tentative="1">
+      <w:start w:val="1"/>
+      <w:numFmt w:val="bullet"/>
+      <w:lvlText w:val=""/>
+      <w:lvlJc w:val="left"/>
+      <w:pPr>
+        <w:ind w:left="2880" w:hanging="360"/>
+      </w:pPr>
+      <w:rPr>
+        <w:rFonts w:ascii="Symbol" w:hAnsi="Symbol" w:hint="default"/>
+      </w:rPr>
+    </w:lvl>
+    <w:lvl w:ilvl="4" w:tplc="04090003" w:tentative="1">
+      <w:start w:val="1"/>
+      <w:numFmt w:val="bullet"/>
+      <w:lvlText w:val="o"/>
+      <w:lvlJc w:val="left"/>
+      <w:pPr>
+        <w:ind w:left="3600" w:hanging="360"/>
+      </w:pPr>
+      <w:rPr>
+        <w:rFonts w:ascii="Courier New" w:hAnsi="Courier New" w:cs="Courier New" w:hint="default"/>
+      </w:rPr>
+    </w:lvl>
+    <w:lvl w:ilvl="5" w:tplc="04090005" w:tentative="1">
+      <w:start w:val="1"/>
+      <w:numFmt w:val="bullet"/>
+      <w:lvlText w:val=""/>
+      <w:lvlJc w:val="left"/>
+      <w:pPr>
+        <w:ind w:left="4320" w:hanging="360"/>
+      </w:pPr>
+      <w:rPr>
+        <w:rFonts w:ascii="Wingdings" w:hAnsi="Wingdings" w:hint="default"/>
+      </w:rPr>
+    </w:lvl>
+    <w:lvl w:ilvl="6" w:tplc="04090001" w:tentative="1">
+      <w:start w:val="1"/>
+      <w:numFmt w:val="bullet"/>
+      <w:lvlText w:val=""/>
+      <w:lvlJc w:val="left"/>
+      <w:pPr>
+        <w:ind w:left="5040" w:hanging="360"/>
+      </w:pPr>
+      <w:rPr>
+        <w:rFonts w:ascii="Symbol" w:hAnsi="Symbol" w:hint="default"/>
+      </w:rPr>
+    </w:lvl>
+    <w:lvl w:ilvl="7" w:tplc="04090003" w:tentative="1">
+      <w:start w:val="1"/>
+      <w:numFmt w:val="bullet"/>
+      <w:lvlText w:val="o"/>
+      <w:lvlJc w:val="left"/>
+      <w:pPr>
+        <w:ind w:left="5760" w:hanging="360"/>
+      </w:pPr>
+      <w:rPr>
+        <w:rFonts w:ascii="Courier New" w:hAnsi="Courier New" w:cs="Courier New" w:hint="default"/>
+      </w:rPr>
+    </w:lvl>
+    <w:lvl w:ilvl="8" w:tplc="04090005" w:tentative="1">
+      <w:start w:val="1"/>
+      <w:numFmt w:val="bullet"/>
+      <w:lvlText w:val=""/>
+      <w:lvlJc w:val="left"/>
+      <w:pPr>
+        <w:ind w:left="6480" w:hanging="360"/>
+      </w:pPr>
+      <w:rPr>
+        <w:rFonts w:ascii="Wingdings" w:hAnsi="Wingdings" w:hint="default"/>
+      </w:rPr>
+    </w:lvl>
+  </w:abstractNum>
+  <w:abstractNum w:abstractNumId="35" w15:restartNumberingAfterBreak="0">
+    <w:nsid w:val="7F5F2D19"/>
+    <w:multiLevelType w:val="hybridMultilevel"/>
+    <w:tmpl w:val="A438925C"/>
+    <w:lvl w:ilvl="0" w:tplc="1714D1D6">
+      <w:start w:val="1"/>
+      <w:numFmt w:val="bullet"/>
+      <w:pStyle w:val="Bullet1a"/>
+      <w:lvlText w:val=""/>
+      <w:lvlJc w:val="left"/>
+      <w:pPr>
+        <w:ind w:left="720" w:hanging="360"/>
+      </w:pPr>
+      <w:rPr>
+        <w:rFonts w:ascii="Symbol" w:hAnsi="Symbol" w:hint="default"/>
+      </w:rPr>
+    </w:lvl>
+    <w:lvl w:ilvl="1" w:tplc="04090003">
+      <w:start w:val="1"/>
+      <w:numFmt w:val="bullet"/>
+      <w:lvlText w:val="o"/>
+      <w:lvlJc w:val="left"/>
+      <w:pPr>
+        <w:ind w:left="1440" w:hanging="360"/>
+      </w:pPr>
+      <w:rPr>
+        <w:rFonts w:ascii="Courier New" w:hAnsi="Courier New" w:cs="Courier New" w:hint="default"/>
+      </w:rPr>
+    </w:lvl>
+    <w:lvl w:ilvl="2" w:tplc="04090005">
+      <w:start w:val="1"/>
+      <w:numFmt w:val="bullet"/>
+      <w:lvlText w:val=""/>
+      <w:lvlJc w:val="left"/>
+      <w:pPr>
+        <w:ind w:left="2160" w:hanging="360"/>
+      </w:pPr>
+      <w:rPr>
+        <w:rFonts w:ascii="Wingdings" w:hAnsi="Wingdings" w:hint="default"/>
+      </w:rPr>
+    </w:lvl>
+    <w:lvl w:ilvl="3" w:tplc="04090001">
       <w:start w:val="1"/>
       <w:numFmt w:val="bullet"/>
       <w:lvlText w:val=""/>
@@ -4780,6 +5158,9 @@
   </w:num>
   <w:num w:numId="35" w16cid:durableId="1607039972">
     <w:abstractNumId w:val="26"/>
+  </w:num>
+  <w:num w:numId="36" w16cid:durableId="1992908562">
+    <w:abstractNumId w:val="35"/>
   </w:num>
   <w:numIdMacAtCleanup w:val="35"/>
 </w:numbering>
@@ -6263,6 +6644,40 @@
     <w:basedOn w:val="DefaultParagraphFont"/>
     <w:rsid w:val="009D0603"/>
   </w:style>
+  <w:style w:type="paragraph" w:customStyle="1" w:styleId="Bullet">
+    <w:name w:val="Bullet"/>
+    <w:basedOn w:val="Bullet1a"/>
+    <w:next w:val="Normal"/>
+    <w:qFormat/>
+    <w:rsid w:val="007B1F15"/>
+    <w:rPr>
+      <w:color w:val="auto"/>
+    </w:rPr>
+  </w:style>
+  <w:style w:type="paragraph" w:customStyle="1" w:styleId="Bullet1a">
+    <w:name w:val="Bullet 1a"/>
+    <w:basedOn w:val="ListParagraph"/>
+    <w:qFormat/>
+    <w:rsid w:val="007B1F15"/>
+    <w:pPr>
+      <w:numPr>
+        <w:numId w:val="36"/>
+      </w:numPr>
+      <w:pBdr>
+        <w:top w:val="nil"/>
+        <w:left w:val="nil"/>
+        <w:bottom w:val="nil"/>
+        <w:right w:val="nil"/>
+        <w:between w:val="nil"/>
+      </w:pBdr>
+      <w:spacing w:after="120" w:line="259" w:lineRule="auto"/>
+      <w:contextualSpacing w:val="0"/>
+    </w:pPr>
+    <w:rPr>
+      <w:color w:val="336A90"/>
+      <w:lang w:eastAsia="en-US"/>
+    </w:rPr>
+  </w:style>
 </w:styles>
 </file>
 
@@ -6562,6 +6977,43 @@
 </file>
 
 <file path=customXml/item1.xml><?xml version="1.0" encoding="utf-8"?>
+<?mso-contentType ?>
+<FormTemplates xmlns="http://schemas.microsoft.com/sharepoint/v3/contenttype/forms">
+  <Display>DocumentLibraryForm</Display>
+  <Edit>DocumentLibraryForm</Edit>
+  <New>DocumentLibraryForm</New>
+</FormTemplates>
+</file>
+
+<file path=customXml/item2.xml><?xml version="1.0" encoding="utf-8"?>
+<p:properties xmlns:p="http://schemas.microsoft.com/office/2006/metadata/properties" xmlns:xsi="http://www.w3.org/2001/XMLSchema-instance" xmlns:pc="http://schemas.microsoft.com/office/infopath/2007/PartnerControls">
+  <documentManagement>
+    <Status xmlns="f71d6188-61b6-4b5a-9ab2-e8f61d346fb6" xsi:nil="true"/>
+    <lcf76f155ced4ddcb4097134ff3c332f xmlns="f71d6188-61b6-4b5a-9ab2-e8f61d346fb6">
+      <Terms xmlns="http://schemas.microsoft.com/office/infopath/2007/PartnerControls"/>
+    </lcf76f155ced4ddcb4097134ff3c332f>
+    <Writer xmlns="f71d6188-61b6-4b5a-9ab2-e8f61d346fb6">
+      <UserInfo>
+        <DisplayName/>
+        <AccountId xsi:nil="true"/>
+        <AccountType/>
+      </UserInfo>
+    </Writer>
+    <PublishingExpirationDate xmlns="http://schemas.microsoft.com/sharepoint/v3" xsi:nil="true"/>
+    <Coach xmlns="f71d6188-61b6-4b5a-9ab2-e8f61d346fb6">
+      <UserInfo>
+        <DisplayName/>
+        <AccountId xsi:nil="true"/>
+        <AccountType/>
+      </UserInfo>
+    </Coach>
+    <PublishingStartDate xmlns="http://schemas.microsoft.com/sharepoint/v3" xsi:nil="true"/>
+    <TaxCatchAll xmlns="527fc860-7c75-4f92-bd29-8b95dfff452f" xsi:nil="true"/>
+  </documentManagement>
+</p:properties>
+</file>
+
+<file path=customXml/item3.xml><?xml version="1.0" encoding="utf-8"?>
 <ct:contentTypeSchema xmlns:ct="http://schemas.microsoft.com/office/2006/metadata/contentType" xmlns:ma="http://schemas.microsoft.com/office/2006/metadata/properties/metaAttributes" ct:_="" ma:_="" ma:contentTypeName="Document" ma:contentTypeID="0x01010051EF280AEFB6BD41A4CF21BCE9FBAD0D" ma:contentTypeVersion="16" ma:contentTypeDescription="Create a new document." ma:contentTypeScope="" ma:versionID="22dab57f533b2330158301c29f4bf187">
   <xsd:schema xmlns:xsd="http://www.w3.org/2001/XMLSchema" xmlns:xs="http://www.w3.org/2001/XMLSchema" xmlns:p="http://schemas.microsoft.com/office/2006/metadata/properties" xmlns:ns1="http://schemas.microsoft.com/sharepoint/v3" xmlns:ns2="f71d6188-61b6-4b5a-9ab2-e8f61d346fb6" xmlns:ns3="527fc860-7c75-4f92-bd29-8b95dfff452f" targetNamespace="http://schemas.microsoft.com/office/2006/metadata/properties" ma:root="true" ma:fieldsID="920710ebeb806354fa1bb8ca8831bbda" ns1:_="" ns2:_="" ns3:_="">
     <xsd:import namespace="http://schemas.microsoft.com/sharepoint/v3"/>
@@ -6829,44 +7281,27 @@
 </ct:contentTypeSchema>
 </file>
 
-<file path=customXml/item2.xml><?xml version="1.0" encoding="utf-8"?>
-<p:properties xmlns:p="http://schemas.microsoft.com/office/2006/metadata/properties" xmlns:xsi="http://www.w3.org/2001/XMLSchema-instance" xmlns:pc="http://schemas.microsoft.com/office/infopath/2007/PartnerControls">
-  <documentManagement>
-    <Status xmlns="f71d6188-61b6-4b5a-9ab2-e8f61d346fb6" xsi:nil="true"/>
-    <lcf76f155ced4ddcb4097134ff3c332f xmlns="f71d6188-61b6-4b5a-9ab2-e8f61d346fb6">
-      <Terms xmlns="http://schemas.microsoft.com/office/infopath/2007/PartnerControls"/>
-    </lcf76f155ced4ddcb4097134ff3c332f>
-    <Writer xmlns="f71d6188-61b6-4b5a-9ab2-e8f61d346fb6">
-      <UserInfo>
-        <DisplayName/>
-        <AccountId xsi:nil="true"/>
-        <AccountType/>
-      </UserInfo>
-    </Writer>
-    <PublishingExpirationDate xmlns="http://schemas.microsoft.com/sharepoint/v3" xsi:nil="true"/>
-    <Coach xmlns="f71d6188-61b6-4b5a-9ab2-e8f61d346fb6">
-      <UserInfo>
-        <DisplayName/>
-        <AccountId xsi:nil="true"/>
-        <AccountType/>
-      </UserInfo>
-    </Coach>
-    <PublishingStartDate xmlns="http://schemas.microsoft.com/sharepoint/v3" xsi:nil="true"/>
-    <TaxCatchAll xmlns="527fc860-7c75-4f92-bd29-8b95dfff452f" xsi:nil="true"/>
-  </documentManagement>
-</p:properties>
+<file path=customXml/itemProps1.xml><?xml version="1.0" encoding="utf-8"?>
+<ds:datastoreItem xmlns:ds="http://schemas.openxmlformats.org/officeDocument/2006/customXml" ds:itemID="{2AC5F0E1-26A0-4BEC-B4A2-54B8319A346A}">
+  <ds:schemaRefs>
+    <ds:schemaRef ds:uri="http://schemas.microsoft.com/sharepoint/v3/contenttype/forms"/>
+  </ds:schemaRefs>
+</ds:datastoreItem>
 </file>
 
-<file path=customXml/item3.xml><?xml version="1.0" encoding="utf-8"?>
-<?mso-contentType ?>
-<FormTemplates xmlns="http://schemas.microsoft.com/sharepoint/v3/contenttype/forms">
-  <Display>DocumentLibraryForm</Display>
-  <Edit>DocumentLibraryForm</Edit>
-  <New>DocumentLibraryForm</New>
-</FormTemplates>
+<file path=customXml/itemProps2.xml><?xml version="1.0" encoding="utf-8"?>
+<ds:datastoreItem xmlns:ds="http://schemas.openxmlformats.org/officeDocument/2006/customXml" ds:itemID="{6A764A02-2232-4792-A3D4-7620C51BD9F0}">
+  <ds:schemaRefs>
+    <ds:schemaRef ds:uri="http://schemas.microsoft.com/office/2006/metadata/properties"/>
+    <ds:schemaRef ds:uri="http://schemas.microsoft.com/office/infopath/2007/PartnerControls"/>
+    <ds:schemaRef ds:uri="f71d6188-61b6-4b5a-9ab2-e8f61d346fb6"/>
+    <ds:schemaRef ds:uri="http://schemas.microsoft.com/sharepoint/v3"/>
+    <ds:schemaRef ds:uri="527fc860-7c75-4f92-bd29-8b95dfff452f"/>
+  </ds:schemaRefs>
+</ds:datastoreItem>
 </file>
 
-<file path=customXml/itemProps1.xml><?xml version="1.0" encoding="utf-8"?>
+<file path=customXml/itemProps3.xml><?xml version="1.0" encoding="utf-8"?>
 <ds:datastoreItem xmlns:ds="http://schemas.openxmlformats.org/officeDocument/2006/customXml" ds:itemID="{6F4F2B5F-6A0C-42C8-9F98-B5A68555F35B}">
   <ds:schemaRefs>
     <ds:schemaRef ds:uri="http://schemas.microsoft.com/office/2006/metadata/contentType"/>
@@ -6884,24 +7319,4 @@
     <ds:schemaRef ds:uri="http://schemas.microsoft.com/internal/obd"/>
   </ds:schemaRefs>
 </ds:datastoreItem>
-</file>
-
-<file path=customXml/itemProps2.xml><?xml version="1.0" encoding="utf-8"?>
-<ds:datastoreItem xmlns:ds="http://schemas.openxmlformats.org/officeDocument/2006/customXml" ds:itemID="{6A764A02-2232-4792-A3D4-7620C51BD9F0}">
-  <ds:schemaRefs>
-    <ds:schemaRef ds:uri="http://schemas.microsoft.com/office/2006/metadata/properties"/>
-    <ds:schemaRef ds:uri="http://schemas.microsoft.com/office/infopath/2007/PartnerControls"/>
-    <ds:schemaRef ds:uri="f71d6188-61b6-4b5a-9ab2-e8f61d346fb6"/>
-    <ds:schemaRef ds:uri="http://schemas.microsoft.com/sharepoint/v3"/>
-    <ds:schemaRef ds:uri="527fc860-7c75-4f92-bd29-8b95dfff452f"/>
-  </ds:schemaRefs>
-</ds:datastoreItem>
-</file>
-
-<file path=customXml/itemProps3.xml><?xml version="1.0" encoding="utf-8"?>
-<ds:datastoreItem xmlns:ds="http://schemas.openxmlformats.org/officeDocument/2006/customXml" ds:itemID="{2AC5F0E1-26A0-4BEC-B4A2-54B8319A346A}">
-  <ds:schemaRefs>
-    <ds:schemaRef ds:uri="http://schemas.microsoft.com/sharepoint/v3/contenttype/forms"/>
-  </ds:schemaRefs>
-</ds:datastoreItem>
 </file>
</xml_diff>

<commit_message>
Update the .docx fixture to include more list styles
</commit_message>
<xml_diff>
--- a/bloom_nofos/nofos/fixtures/docx/lists.docx
+++ b/bloom_nofos/nofos/fixtures/docx/lists.docx
@@ -619,6 +619,63 @@
           <w:color w:val="000000"/>
         </w:rPr>
         <w:t xml:space="preserve"> + Black</w:t>
+      </w:r>
+    </w:p>
+    <w:p>
+      <w:pPr>
+        <w:pStyle w:val="paragraph"/>
+        <w:spacing w:before="40" w:beforeAutospacing="0" w:after="0" w:afterAutospacing="0" w:line="259" w:lineRule="auto"/>
+        <w:textAlignment w:val="baseline"/>
+        <w:rPr>
+          <w:rStyle w:val="normaltextrun"/>
+          <w:rFonts w:ascii="Calibri" w:eastAsia="Franklin Gothic Demi Cond" w:hAnsi="Calibri" w:cs="Calibri"/>
+          <w:color w:val="000000"/>
+        </w:rPr>
+      </w:pPr>
+    </w:p>
+    <w:p>
+      <w:pPr>
+        <w:pStyle w:val="Heading5"/>
+      </w:pPr>
+      <w:r>
+        <w:t>Outcome Measures: Intermediate-term outcomes</w:t>
+      </w:r>
+    </w:p>
+    <w:p>
+      <w:pPr>
+        <w:pStyle w:val="ListBullet1"/>
+      </w:pPr>
+      <w:r>
+        <w:t>Text style: List Bullet1</w:t>
+      </w:r>
+    </w:p>
+    <w:p>
+      <w:pPr>
+        <w:pStyle w:val="Bullet2Calibri"/>
+        <w:numPr>
+          <w:ilvl w:val="0"/>
+          <w:numId w:val="4"/>
+        </w:numPr>
+        <w:ind w:left="1440"/>
+      </w:pPr>
+      <w:r>
+        <w:t>Text style: Bullet 2 Calibri</w:t>
+      </w:r>
+    </w:p>
+    <w:p>
+      <w:pPr>
+        <w:pStyle w:val="Bullet2Calibri"/>
+        <w:numPr>
+          <w:ilvl w:val="0"/>
+          <w:numId w:val="4"/>
+        </w:numPr>
+        <w:ind w:left="1440"/>
+      </w:pPr>
+      <w:r>
+        <w:t xml:space="preserve">Text style: </w:t>
+      </w:r>
+      <w:r>
+        <w:t>Bullet 2 Calibri</w:t>
       </w:r>
     </w:p>
     <w:p>
@@ -6678,6 +6735,37 @@
       <w:lang w:eastAsia="en-US"/>
     </w:rPr>
   </w:style>
+  <w:style w:type="paragraph" w:customStyle="1" w:styleId="ListBullet1">
+    <w:name w:val="List Bullet1"/>
+    <w:basedOn w:val="ListParagraph"/>
+    <w:qFormat/>
+    <w:rsid w:val="000C350A"/>
+    <w:pPr>
+      <w:spacing w:after="120" w:line="259" w:lineRule="auto"/>
+      <w:ind w:left="720"/>
+      <w:contextualSpacing w:val="0"/>
+    </w:pPr>
+    <w:rPr>
+      <w:rFonts w:asciiTheme="minorHAnsi" w:eastAsia="Times New Roman" w:hAnsiTheme="minorHAnsi" w:cstheme="minorHAnsi"/>
+      <w:lang w:eastAsia="en-US"/>
+    </w:rPr>
+  </w:style>
+  <w:style w:type="paragraph" w:customStyle="1" w:styleId="Bullet2Calibri">
+    <w:name w:val="Bullet 2 Calibri"/>
+    <w:basedOn w:val="Bullet2"/>
+    <w:qFormat/>
+    <w:rsid w:val="000C350A"/>
+    <w:pPr>
+      <w:numPr>
+        <w:numId w:val="13"/>
+      </w:numPr>
+      <w:spacing w:after="120"/>
+      <w:ind w:left="1440"/>
+    </w:pPr>
+    <w:rPr>
+      <w:rFonts w:ascii="Calibri" w:hAnsi="Calibri" w:cs="Calibri"/>
+    </w:rPr>
+  </w:style>
 </w:styles>
 </file>
 
@@ -6977,43 +7065,6 @@
 </file>
 
 <file path=customXml/item1.xml><?xml version="1.0" encoding="utf-8"?>
-<?mso-contentType ?>
-<FormTemplates xmlns="http://schemas.microsoft.com/sharepoint/v3/contenttype/forms">
-  <Display>DocumentLibraryForm</Display>
-  <Edit>DocumentLibraryForm</Edit>
-  <New>DocumentLibraryForm</New>
-</FormTemplates>
-</file>
-
-<file path=customXml/item2.xml><?xml version="1.0" encoding="utf-8"?>
-<p:properties xmlns:p="http://schemas.microsoft.com/office/2006/metadata/properties" xmlns:xsi="http://www.w3.org/2001/XMLSchema-instance" xmlns:pc="http://schemas.microsoft.com/office/infopath/2007/PartnerControls">
-  <documentManagement>
-    <Status xmlns="f71d6188-61b6-4b5a-9ab2-e8f61d346fb6" xsi:nil="true"/>
-    <lcf76f155ced4ddcb4097134ff3c332f xmlns="f71d6188-61b6-4b5a-9ab2-e8f61d346fb6">
-      <Terms xmlns="http://schemas.microsoft.com/office/infopath/2007/PartnerControls"/>
-    </lcf76f155ced4ddcb4097134ff3c332f>
-    <Writer xmlns="f71d6188-61b6-4b5a-9ab2-e8f61d346fb6">
-      <UserInfo>
-        <DisplayName/>
-        <AccountId xsi:nil="true"/>
-        <AccountType/>
-      </UserInfo>
-    </Writer>
-    <PublishingExpirationDate xmlns="http://schemas.microsoft.com/sharepoint/v3" xsi:nil="true"/>
-    <Coach xmlns="f71d6188-61b6-4b5a-9ab2-e8f61d346fb6">
-      <UserInfo>
-        <DisplayName/>
-        <AccountId xsi:nil="true"/>
-        <AccountType/>
-      </UserInfo>
-    </Coach>
-    <PublishingStartDate xmlns="http://schemas.microsoft.com/sharepoint/v3" xsi:nil="true"/>
-    <TaxCatchAll xmlns="527fc860-7c75-4f92-bd29-8b95dfff452f" xsi:nil="true"/>
-  </documentManagement>
-</p:properties>
-</file>
-
-<file path=customXml/item3.xml><?xml version="1.0" encoding="utf-8"?>
 <ct:contentTypeSchema xmlns:ct="http://schemas.microsoft.com/office/2006/metadata/contentType" xmlns:ma="http://schemas.microsoft.com/office/2006/metadata/properties/metaAttributes" ct:_="" ma:_="" ma:contentTypeName="Document" ma:contentTypeID="0x01010051EF280AEFB6BD41A4CF21BCE9FBAD0D" ma:contentTypeVersion="16" ma:contentTypeDescription="Create a new document." ma:contentTypeScope="" ma:versionID="22dab57f533b2330158301c29f4bf187">
   <xsd:schema xmlns:xsd="http://www.w3.org/2001/XMLSchema" xmlns:xs="http://www.w3.org/2001/XMLSchema" xmlns:p="http://schemas.microsoft.com/office/2006/metadata/properties" xmlns:ns1="http://schemas.microsoft.com/sharepoint/v3" xmlns:ns2="f71d6188-61b6-4b5a-9ab2-e8f61d346fb6" xmlns:ns3="527fc860-7c75-4f92-bd29-8b95dfff452f" targetNamespace="http://schemas.microsoft.com/office/2006/metadata/properties" ma:root="true" ma:fieldsID="920710ebeb806354fa1bb8ca8831bbda" ns1:_="" ns2:_="" ns3:_="">
     <xsd:import namespace="http://schemas.microsoft.com/sharepoint/v3"/>
@@ -7281,10 +7332,59 @@
 </ct:contentTypeSchema>
 </file>
 
+<file path=customXml/item2.xml><?xml version="1.0" encoding="utf-8"?>
+<p:properties xmlns:p="http://schemas.microsoft.com/office/2006/metadata/properties" xmlns:xsi="http://www.w3.org/2001/XMLSchema-instance" xmlns:pc="http://schemas.microsoft.com/office/infopath/2007/PartnerControls">
+  <documentManagement>
+    <Status xmlns="f71d6188-61b6-4b5a-9ab2-e8f61d346fb6" xsi:nil="true"/>
+    <lcf76f155ced4ddcb4097134ff3c332f xmlns="f71d6188-61b6-4b5a-9ab2-e8f61d346fb6">
+      <Terms xmlns="http://schemas.microsoft.com/office/infopath/2007/PartnerControls"/>
+    </lcf76f155ced4ddcb4097134ff3c332f>
+    <Writer xmlns="f71d6188-61b6-4b5a-9ab2-e8f61d346fb6">
+      <UserInfo>
+        <DisplayName/>
+        <AccountId xsi:nil="true"/>
+        <AccountType/>
+      </UserInfo>
+    </Writer>
+    <PublishingExpirationDate xmlns="http://schemas.microsoft.com/sharepoint/v3" xsi:nil="true"/>
+    <Coach xmlns="f71d6188-61b6-4b5a-9ab2-e8f61d346fb6">
+      <UserInfo>
+        <DisplayName/>
+        <AccountId xsi:nil="true"/>
+        <AccountType/>
+      </UserInfo>
+    </Coach>
+    <PublishingStartDate xmlns="http://schemas.microsoft.com/sharepoint/v3" xsi:nil="true"/>
+    <TaxCatchAll xmlns="527fc860-7c75-4f92-bd29-8b95dfff452f" xsi:nil="true"/>
+  </documentManagement>
+</p:properties>
+</file>
+
+<file path=customXml/item3.xml><?xml version="1.0" encoding="utf-8"?>
+<?mso-contentType ?>
+<FormTemplates xmlns="http://schemas.microsoft.com/sharepoint/v3/contenttype/forms">
+  <Display>DocumentLibraryForm</Display>
+  <Edit>DocumentLibraryForm</Edit>
+  <New>DocumentLibraryForm</New>
+</FormTemplates>
+</file>
+
 <file path=customXml/itemProps1.xml><?xml version="1.0" encoding="utf-8"?>
-<ds:datastoreItem xmlns:ds="http://schemas.openxmlformats.org/officeDocument/2006/customXml" ds:itemID="{2AC5F0E1-26A0-4BEC-B4A2-54B8319A346A}">
+<ds:datastoreItem xmlns:ds="http://schemas.openxmlformats.org/officeDocument/2006/customXml" ds:itemID="{6F4F2B5F-6A0C-42C8-9F98-B5A68555F35B}">
   <ds:schemaRefs>
-    <ds:schemaRef ds:uri="http://schemas.microsoft.com/sharepoint/v3/contenttype/forms"/>
+    <ds:schemaRef ds:uri="http://schemas.microsoft.com/office/2006/metadata/contentType"/>
+    <ds:schemaRef ds:uri="http://schemas.microsoft.com/office/2006/metadata/properties/metaAttributes"/>
+    <ds:schemaRef ds:uri="http://www.w3.org/2001/XMLSchema"/>
+    <ds:schemaRef ds:uri="http://schemas.microsoft.com/office/2006/metadata/properties"/>
+    <ds:schemaRef ds:uri="http://schemas.microsoft.com/sharepoint/v3"/>
+    <ds:schemaRef ds:uri="f71d6188-61b6-4b5a-9ab2-e8f61d346fb6"/>
+    <ds:schemaRef ds:uri="527fc860-7c75-4f92-bd29-8b95dfff452f"/>
+    <ds:schemaRef ds:uri="http://schemas.microsoft.com/office/2006/documentManagement/types"/>
+    <ds:schemaRef ds:uri="http://schemas.microsoft.com/office/infopath/2007/PartnerControls"/>
+    <ds:schemaRef ds:uri="http://schemas.openxmlformats.org/package/2006/metadata/core-properties"/>
+    <ds:schemaRef ds:uri="http://purl.org/dc/elements/1.1/"/>
+    <ds:schemaRef ds:uri="http://purl.org/dc/terms/"/>
+    <ds:schemaRef ds:uri="http://schemas.microsoft.com/internal/obd"/>
   </ds:schemaRefs>
 </ds:datastoreItem>
 </file>
@@ -7302,21 +7402,9 @@
 </file>
 
 <file path=customXml/itemProps3.xml><?xml version="1.0" encoding="utf-8"?>
-<ds:datastoreItem xmlns:ds="http://schemas.openxmlformats.org/officeDocument/2006/customXml" ds:itemID="{6F4F2B5F-6A0C-42C8-9F98-B5A68555F35B}">
+<ds:datastoreItem xmlns:ds="http://schemas.openxmlformats.org/officeDocument/2006/customXml" ds:itemID="{2AC5F0E1-26A0-4BEC-B4A2-54B8319A346A}">
   <ds:schemaRefs>
-    <ds:schemaRef ds:uri="http://schemas.microsoft.com/office/2006/metadata/contentType"/>
-    <ds:schemaRef ds:uri="http://schemas.microsoft.com/office/2006/metadata/properties/metaAttributes"/>
-    <ds:schemaRef ds:uri="http://www.w3.org/2001/XMLSchema"/>
-    <ds:schemaRef ds:uri="http://schemas.microsoft.com/office/2006/metadata/properties"/>
-    <ds:schemaRef ds:uri="http://schemas.microsoft.com/sharepoint/v3"/>
-    <ds:schemaRef ds:uri="f71d6188-61b6-4b5a-9ab2-e8f61d346fb6"/>
-    <ds:schemaRef ds:uri="527fc860-7c75-4f92-bd29-8b95dfff452f"/>
-    <ds:schemaRef ds:uri="http://schemas.microsoft.com/office/2006/documentManagement/types"/>
-    <ds:schemaRef ds:uri="http://schemas.microsoft.com/office/infopath/2007/PartnerControls"/>
-    <ds:schemaRef ds:uri="http://schemas.openxmlformats.org/package/2006/metadata/core-properties"/>
-    <ds:schemaRef ds:uri="http://purl.org/dc/elements/1.1/"/>
-    <ds:schemaRef ds:uri="http://purl.org/dc/terms/"/>
-    <ds:schemaRef ds:uri="http://schemas.microsoft.com/internal/obd"/>
+    <ds:schemaRef ds:uri="http://schemas.microsoft.com/sharepoint/v3/contenttype/forms"/>
   </ds:schemaRefs>
 </ds:datastoreItem>
 </file>
</xml_diff>